<commit_message>
exclusão de categoria do topico
</commit_message>
<xml_diff>
--- a/doc/Use case.docx
+++ b/doc/Use case.docx
@@ -112,8 +112,6 @@
             </w:rPr>
             <w:fldChar w:fldCharType="separate"/>
           </w:r>
-          <w:bookmarkStart w:id="0" w:name="_GoBack"/>
-          <w:bookmarkEnd w:id="0"/>
           <w:r>
             <w:rPr>
               <w:noProof/>
@@ -554,12 +552,12 @@
       <w:pPr>
         <w:pStyle w:val="Ttulo2"/>
       </w:pPr>
-      <w:bookmarkStart w:id="1" w:name="_Toc512158021"/>
+      <w:bookmarkStart w:id="0" w:name="_Toc512158021"/>
       <w:r>
         <w:lastRenderedPageBreak/>
         <w:t>Consultar</w:t>
       </w:r>
-      <w:bookmarkEnd w:id="1"/>
+      <w:bookmarkEnd w:id="0"/>
     </w:p>
     <w:p>
       <w:r>
@@ -570,11 +568,11 @@
       <w:pPr>
         <w:pStyle w:val="Ttulo2"/>
       </w:pPr>
-      <w:bookmarkStart w:id="2" w:name="_Toc512158022"/>
+      <w:bookmarkStart w:id="1" w:name="_Toc512158022"/>
       <w:r>
         <w:t>cadastrar categoria</w:t>
       </w:r>
-      <w:bookmarkEnd w:id="2"/>
+      <w:bookmarkEnd w:id="1"/>
     </w:p>
     <w:p>
       <w:r>
@@ -591,11 +589,11 @@
       <w:pPr>
         <w:pStyle w:val="Ttulo2"/>
       </w:pPr>
-      <w:bookmarkStart w:id="3" w:name="_Toc512158023"/>
+      <w:bookmarkStart w:id="2" w:name="_Toc512158023"/>
       <w:r>
         <w:t>alterar categoria</w:t>
       </w:r>
-      <w:bookmarkEnd w:id="3"/>
+      <w:bookmarkEnd w:id="2"/>
     </w:p>
     <w:p>
       <w:r>
@@ -606,29 +604,26 @@
       <w:pPr>
         <w:pStyle w:val="Ttulo2"/>
       </w:pPr>
-      <w:bookmarkStart w:id="4" w:name="_Toc512158024"/>
+      <w:bookmarkStart w:id="3" w:name="_Toc512158024"/>
       <w:r>
         <w:t>excluir categoria</w:t>
       </w:r>
-      <w:bookmarkEnd w:id="4"/>
+      <w:bookmarkEnd w:id="3"/>
     </w:p>
     <w:p>
       <w:r>
-        <w:t>Administrador entra no menu categorias, clica no botão</w:t>
-      </w:r>
-      <w:r>
-        <w:t xml:space="preserve"> excluir ao lado da categoria que se quer excluir.</w:t>
+        <w:t>Administrador entra no menu categorias, clica no botão excluir ao lado da categoria que se quer excluir.</w:t>
       </w:r>
     </w:p>
     <w:p>
       <w:pPr>
         <w:pStyle w:val="Ttulo2"/>
       </w:pPr>
-      <w:bookmarkStart w:id="5" w:name="_Toc512158025"/>
+      <w:bookmarkStart w:id="4" w:name="_Toc512158025"/>
       <w:r>
         <w:t>incluir informação</w:t>
       </w:r>
-      <w:bookmarkEnd w:id="5"/>
+      <w:bookmarkEnd w:id="4"/>
     </w:p>
     <w:p>
       <w:r>
@@ -639,11 +634,11 @@
       <w:pPr>
         <w:pStyle w:val="Ttulo2"/>
       </w:pPr>
-      <w:bookmarkStart w:id="6" w:name="_Toc512158026"/>
+      <w:bookmarkStart w:id="5" w:name="_Toc512158026"/>
       <w:r>
         <w:t>alterar informação</w:t>
       </w:r>
-      <w:bookmarkEnd w:id="6"/>
+      <w:bookmarkEnd w:id="5"/>
     </w:p>
     <w:p>
       <w:r>
@@ -654,20 +649,51 @@
       <w:pPr>
         <w:pStyle w:val="Ttulo2"/>
       </w:pPr>
-      <w:bookmarkStart w:id="7" w:name="_Toc512158027"/>
+      <w:bookmarkStart w:id="6" w:name="_Toc512158027"/>
       <w:r>
         <w:t>excluir informação</w:t>
       </w:r>
-      <w:bookmarkEnd w:id="7"/>
+      <w:bookmarkEnd w:id="6"/>
     </w:p>
     <w:p>
       <w:r>
-        <w:t>Administrador entra no menu informações, navega nas categorias e ao clicar em um tópico o sistema carrega a informação, os anexos e as categorias deste tópico.</w:t>
+        <w:t>Administrador entra no menu informações, navega nas categorias e ao clicar em um tópico o sistema carrega a informação, os anexos e as categorias deste tópico. Administrador clica no botão excluir.</w:t>
+      </w:r>
+    </w:p>
+    <w:p>
+      <w:pPr>
+        <w:pStyle w:val="Ttulo2"/>
+      </w:pPr>
+      <w:r>
+        <w:lastRenderedPageBreak/>
+        <w:t xml:space="preserve">excluir </w:t>
       </w:r>
       <w:r>
-        <w:t xml:space="preserve"> Administrador clica no botão excluir.</w:t>
+        <w:t>categoria de uma informação</w:t>
       </w:r>
     </w:p>
+    <w:p>
+      <w:r>
+        <w:t>Administrador entra no menu informações, navega nas categorias e ao clicar em um tópico o sistema carrega a informação, os anexos e as categorias deste tópico. Administrador clica no botão excluir</w:t>
+      </w:r>
+      <w:r>
+        <w:t xml:space="preserve"> da categoria</w:t>
+      </w:r>
+      <w:r>
+        <w:t>.</w:t>
+      </w:r>
+      <w:r>
+        <w:t xml:space="preserve"> </w:t>
+      </w:r>
+    </w:p>
+    <w:p>
+      <w:r>
+        <w:t>Regra: O sistema não pode deixar o tópico sem nenhuma categoria</w:t>
+      </w:r>
+      <w:bookmarkStart w:id="7" w:name="_GoBack"/>
+      <w:bookmarkEnd w:id="7"/>
+    </w:p>
+    <w:p/>
     <w:sectPr>
       <w:footerReference w:type="default" r:id="rId12"/>
       <w:pgSz w:w="11907" w:h="16839" w:code="9"/>
@@ -1474,6 +1500,7 @@
     <w:lsdException w:name="HTML Sample" w:semiHidden="1" w:unhideWhenUsed="1"/>
     <w:lsdException w:name="HTML Typewriter" w:semiHidden="1" w:unhideWhenUsed="1"/>
     <w:lsdException w:name="HTML Variable" w:semiHidden="1" w:unhideWhenUsed="1"/>
+    <w:lsdException w:name="Normal Table" w:semiHidden="1" w:unhideWhenUsed="1"/>
     <w:lsdException w:name="annotation subject" w:semiHidden="1" w:unhideWhenUsed="1"/>
     <w:lsdException w:name="No List" w:semiHidden="1" w:unhideWhenUsed="1"/>
     <w:lsdException w:name="Outline List 1" w:semiHidden="1" w:unhideWhenUsed="1"/>
@@ -1517,8 +1544,10 @@
     <w:lsdException w:name="Table Elegant" w:semiHidden="1" w:unhideWhenUsed="1"/>
     <w:lsdException w:name="Table Professional" w:semiHidden="1" w:unhideWhenUsed="1"/>
     <w:lsdException w:name="Table Subtle 1" w:semiHidden="1" w:unhideWhenUsed="1"/>
+    <w:lsdException w:name="Table Subtle 2" w:semiHidden="1" w:unhideWhenUsed="1"/>
     <w:lsdException w:name="Table Web 1" w:semiHidden="1" w:unhideWhenUsed="1"/>
     <w:lsdException w:name="Table Web 2" w:semiHidden="1" w:unhideWhenUsed="1"/>
+    <w:lsdException w:name="Table Web 3" w:semiHidden="1" w:unhideWhenUsed="1"/>
     <w:lsdException w:name="Balloon Text" w:semiHidden="1" w:unhideWhenUsed="1"/>
     <w:lsdException w:name="Table Grid" w:uiPriority="39"/>
     <w:lsdException w:name="Table Theme" w:semiHidden="1" w:unhideWhenUsed="1"/>
@@ -2603,769 +2632,6 @@
     </w:rPr>
   </w:style>
 </w:styles>
-</file>
-
-<file path=word/glossary/document.xml><?xml version="1.0" encoding="utf-8"?>
-<w:glossaryDocument xmlns:wpc="http://schemas.microsoft.com/office/word/2010/wordprocessingCanvas" xmlns:cx="http://schemas.microsoft.com/office/drawing/2014/chartex" xmlns:cx1="http://schemas.microsoft.com/office/drawing/2015/9/8/chartex" xmlns:cx2="http://schemas.microsoft.com/office/drawing/2015/10/21/chartex" xmlns:cx3="http://schemas.microsoft.com/office/drawing/2016/5/9/chartex" xmlns:cx4="http://schemas.microsoft.com/office/drawing/2016/5/10/chartex" xmlns:cx5="http://schemas.microsoft.com/office/drawing/2016/5/11/chartex" xmlns:cx6="http://schemas.microsoft.com/office/drawing/2016/5/12/chartex" xmlns:cx7="http://schemas.microsoft.com/office/drawing/2016/5/13/chartex" xmlns:cx8="http://schemas.microsoft.com/office/drawing/2016/5/14/chartex" xmlns:mc="http://schemas.openxmlformats.org/markup-compatibility/2006" xmlns:aink="http://schemas.microsoft.com/office/drawing/2016/ink" xmlns:am3d="http://schemas.microsoft.com/office/drawing/2017/model3d" xmlns:o="urn:schemas-microsoft-com:office:office" xmlns:r="http://schemas.openxmlformats.org/officeDocument/2006/relationships" xmlns:m="http://schemas.openxmlformats.org/officeDocument/2006/math" xmlns:v="urn:schemas-microsoft-com:vml" xmlns:wp14="http://schemas.microsoft.com/office/word/2010/wordprocessingDrawing" xmlns:wp="http://schemas.openxmlformats.org/drawingml/2006/wordprocessingDrawing" xmlns:w10="urn:schemas-microsoft-com:office:word" xmlns:w="http://schemas.openxmlformats.org/wordprocessingml/2006/main" xmlns:w14="http://schemas.microsoft.com/office/word/2010/wordml" xmlns:w15="http://schemas.microsoft.com/office/word/2012/wordml" xmlns:w16cid="http://schemas.microsoft.com/office/word/2016/wordml/cid" xmlns:w16se="http://schemas.microsoft.com/office/word/2015/wordml/symex" xmlns:wpg="http://schemas.microsoft.com/office/word/2010/wordprocessingGroup" xmlns:wpi="http://schemas.microsoft.com/office/word/2010/wordprocessingInk" xmlns:wne="http://schemas.microsoft.com/office/word/2006/wordml" xmlns:wps="http://schemas.microsoft.com/office/word/2010/wordprocessingShape" mc:Ignorable="w14 w15 w16se w16cid wp14"/>
-</file>
-
-<file path=word/glossary/fontTable.xml><?xml version="1.0" encoding="utf-8"?>
-<w:fonts xmlns:mc="http://schemas.openxmlformats.org/markup-compatibility/2006" xmlns:r="http://schemas.openxmlformats.org/officeDocument/2006/relationships" xmlns:w="http://schemas.openxmlformats.org/wordprocessingml/2006/main" xmlns:w14="http://schemas.microsoft.com/office/word/2010/wordml" xmlns:w15="http://schemas.microsoft.com/office/word/2012/wordml" xmlns:w16cid="http://schemas.microsoft.com/office/word/2016/wordml/cid" xmlns:w16se="http://schemas.microsoft.com/office/word/2015/wordml/symex" mc:Ignorable="w14 w15 w16se w16cid">
-  <w:font w:name="Symbol">
-    <w:panose1 w:val="05050102010706020507"/>
-    <w:charset w:val="02"/>
-    <w:family w:val="decorative"/>
-    <w:pitch w:val="variable"/>
-    <w:sig w:usb0="00000000" w:usb1="10000000" w:usb2="00000000" w:usb3="00000000" w:csb0="80000000" w:csb1="00000000"/>
-  </w:font>
-  <w:font w:name="Times New Roman">
-    <w:panose1 w:val="02020603050405020304"/>
-    <w:charset w:val="00"/>
-    <w:family w:val="roman"/>
-    <w:pitch w:val="variable"/>
-    <w:sig w:usb0="E0002AEF" w:usb1="C0007841" w:usb2="00000009" w:usb3="00000000" w:csb0="000001FF" w:csb1="00000000"/>
-  </w:font>
-  <w:font w:name="Courier New">
-    <w:panose1 w:val="02070309020205020404"/>
-    <w:charset w:val="00"/>
-    <w:family w:val="modern"/>
-    <w:pitch w:val="fixed"/>
-    <w:sig w:usb0="E0002AFF" w:usb1="C0007843" w:usb2="00000009" w:usb3="00000000" w:csb0="000001FF" w:csb1="00000000"/>
-  </w:font>
-  <w:font w:name="Wingdings">
-    <w:panose1 w:val="05000000000000000000"/>
-    <w:charset w:val="02"/>
-    <w:family w:val="auto"/>
-    <w:pitch w:val="variable"/>
-    <w:sig w:usb0="00000000" w:usb1="10000000" w:usb2="00000000" w:usb3="00000000" w:csb0="80000000" w:csb1="00000000"/>
-  </w:font>
-  <w:font w:name="Verdana">
-    <w:panose1 w:val="020B0604030504040204"/>
-    <w:charset w:val="EE"/>
-    <w:family w:val="swiss"/>
-    <w:pitch w:val="variable"/>
-    <w:sig w:usb0="A10006FF" w:usb1="4000205B" w:usb2="00000010" w:usb3="00000000" w:csb0="0000019F" w:csb1="00000000"/>
-  </w:font>
-  <w:font w:name="Tahoma">
-    <w:panose1 w:val="020B0604030504040204"/>
-    <w:charset w:val="00"/>
-    <w:family w:val="swiss"/>
-    <w:notTrueType/>
-    <w:pitch w:val="variable"/>
-    <w:sig w:usb0="E1002EFF" w:usb1="C000605B" w:usb2="00000029" w:usb3="00000000" w:csb0="000101FF" w:csb1="00000000"/>
-  </w:font>
-  <w:font w:name="Segoe UI">
-    <w:panose1 w:val="020B0604020202020204"/>
-    <w:charset w:val="00"/>
-    <w:family w:val="swiss"/>
-    <w:notTrueType/>
-    <w:pitch w:val="variable"/>
-    <w:sig w:usb0="00000003" w:usb1="00000000" w:usb2="00000000" w:usb3="00000000" w:csb0="00000001" w:csb1="00000000"/>
-  </w:font>
-  <w:font w:name="Calibri">
-    <w:panose1 w:val="020F0502020204030204"/>
-    <w:charset w:val="00"/>
-    <w:family w:val="swiss"/>
-    <w:pitch w:val="variable"/>
-    <w:sig w:usb0="A00002EF" w:usb1="4000207B" w:usb2="00000000" w:usb3="00000000" w:csb0="0000009F" w:csb1="00000000"/>
-  </w:font>
-  <w:font w:name="Calibri Light">
-    <w:panose1 w:val="020F0302020204030204"/>
-    <w:charset w:val="EE"/>
-    <w:family w:val="swiss"/>
-    <w:pitch w:val="variable"/>
-    <w:sig w:usb0="A00002EF" w:usb1="4000207B" w:usb2="00000000" w:usb3="00000000" w:csb0="0000019F" w:csb1="00000000"/>
-  </w:font>
-</w:fonts>
-</file>
-
-<file path=word/glossary/numbering.xml><?xml version="1.0" encoding="utf-8"?>
-<w:numbering xmlns:wpc="http://schemas.microsoft.com/office/word/2010/wordprocessingCanvas" xmlns:cx="http://schemas.microsoft.com/office/drawing/2014/chartex" xmlns:cx1="http://schemas.microsoft.com/office/drawing/2015/9/8/chartex" xmlns:cx2="http://schemas.microsoft.com/office/drawing/2015/10/21/chartex" xmlns:cx3="http://schemas.microsoft.com/office/drawing/2016/5/9/chartex" xmlns:cx4="http://schemas.microsoft.com/office/drawing/2016/5/10/chartex" xmlns:cx5="http://schemas.microsoft.com/office/drawing/2016/5/11/chartex" xmlns:cx6="http://schemas.microsoft.com/office/drawing/2016/5/12/chartex" xmlns:cx7="http://schemas.microsoft.com/office/drawing/2016/5/13/chartex" xmlns:cx8="http://schemas.microsoft.com/office/drawing/2016/5/14/chartex" xmlns:mc="http://schemas.openxmlformats.org/markup-compatibility/2006" xmlns:aink="http://schemas.microsoft.com/office/drawing/2016/ink" xmlns:am3d="http://schemas.microsoft.com/office/drawing/2017/model3d" xmlns:o="urn:schemas-microsoft-com:office:office" xmlns:r="http://schemas.openxmlformats.org/officeDocument/2006/relationships" xmlns:m="http://schemas.openxmlformats.org/officeDocument/2006/math" xmlns:v="urn:schemas-microsoft-com:vml" xmlns:wp14="http://schemas.microsoft.com/office/word/2010/wordprocessingDrawing" xmlns:wp="http://schemas.openxmlformats.org/drawingml/2006/wordprocessingDrawing" xmlns:w10="urn:schemas-microsoft-com:office:word" xmlns:w="http://schemas.openxmlformats.org/wordprocessingml/2006/main" xmlns:w14="http://schemas.microsoft.com/office/word/2010/wordml" xmlns:w15="http://schemas.microsoft.com/office/word/2012/wordml" xmlns:w16cid="http://schemas.microsoft.com/office/word/2016/wordml/cid" xmlns:w16se="http://schemas.microsoft.com/office/word/2015/wordml/symex" xmlns:wpg="http://schemas.microsoft.com/office/word/2010/wordprocessingGroup" xmlns:wpi="http://schemas.microsoft.com/office/word/2010/wordprocessingInk" xmlns:wne="http://schemas.microsoft.com/office/word/2006/wordml" xmlns:wps="http://schemas.microsoft.com/office/word/2010/wordprocessingShape" mc:Ignorable="w14 w15 w16se w16cid wp14">
-  <w:abstractNum w:abstractNumId="0" w15:restartNumberingAfterBreak="0">
-    <w:nsid w:val="7B734274"/>
-    <w:multiLevelType w:val="hybridMultilevel"/>
-    <w:tmpl w:val="28DC00DE"/>
-    <w:lvl w:ilvl="0" w:tplc="EC481DC6">
-      <w:start w:val="1"/>
-      <w:numFmt w:val="bullet"/>
-      <w:pStyle w:val="Commarcadores"/>
-      <w:lvlText w:val=""/>
-      <w:lvlJc w:val="left"/>
-      <w:pPr>
-        <w:tabs>
-          <w:tab w:val="num" w:pos="360"/>
-        </w:tabs>
-        <w:ind w:left="360" w:hanging="360"/>
-      </w:pPr>
-      <w:rPr>
-        <w:rFonts w:ascii="Symbol" w:hAnsi="Symbol" w:hint="default"/>
-        <w:color w:val="4472C4" w:themeColor="accent1"/>
-        <w:sz w:val="20"/>
-      </w:rPr>
-    </w:lvl>
-    <w:lvl w:ilvl="1" w:tplc="87146F0E">
-      <w:start w:val="1"/>
-      <w:numFmt w:val="bullet"/>
-      <w:lvlText w:val="o"/>
-      <w:lvlJc w:val="left"/>
-      <w:pPr>
-        <w:ind w:left="1440" w:hanging="360"/>
-      </w:pPr>
-      <w:rPr>
-        <w:rFonts w:ascii="Courier New" w:hAnsi="Courier New" w:cs="Courier New" w:hint="default"/>
-      </w:rPr>
-    </w:lvl>
-    <w:lvl w:ilvl="2" w:tplc="0144EE12" w:tentative="1">
-      <w:start w:val="1"/>
-      <w:numFmt w:val="bullet"/>
-      <w:lvlText w:val=""/>
-      <w:lvlJc w:val="left"/>
-      <w:pPr>
-        <w:ind w:left="2160" w:hanging="360"/>
-      </w:pPr>
-      <w:rPr>
-        <w:rFonts w:ascii="Wingdings" w:hAnsi="Wingdings" w:hint="default"/>
-      </w:rPr>
-    </w:lvl>
-    <w:lvl w:ilvl="3" w:tplc="AF1C71A4" w:tentative="1">
-      <w:start w:val="1"/>
-      <w:numFmt w:val="bullet"/>
-      <w:lvlText w:val=""/>
-      <w:lvlJc w:val="left"/>
-      <w:pPr>
-        <w:ind w:left="2880" w:hanging="360"/>
-      </w:pPr>
-      <w:rPr>
-        <w:rFonts w:ascii="Symbol" w:hAnsi="Symbol" w:hint="default"/>
-      </w:rPr>
-    </w:lvl>
-    <w:lvl w:ilvl="4" w:tplc="0FBCFD9E" w:tentative="1">
-      <w:start w:val="1"/>
-      <w:numFmt w:val="bullet"/>
-      <w:lvlText w:val="o"/>
-      <w:lvlJc w:val="left"/>
-      <w:pPr>
-        <w:ind w:left="3600" w:hanging="360"/>
-      </w:pPr>
-      <w:rPr>
-        <w:rFonts w:ascii="Courier New" w:hAnsi="Courier New" w:cs="Courier New" w:hint="default"/>
-      </w:rPr>
-    </w:lvl>
-    <w:lvl w:ilvl="5" w:tplc="23E69C1C" w:tentative="1">
-      <w:start w:val="1"/>
-      <w:numFmt w:val="bullet"/>
-      <w:lvlText w:val=""/>
-      <w:lvlJc w:val="left"/>
-      <w:pPr>
-        <w:ind w:left="4320" w:hanging="360"/>
-      </w:pPr>
-      <w:rPr>
-        <w:rFonts w:ascii="Wingdings" w:hAnsi="Wingdings" w:hint="default"/>
-      </w:rPr>
-    </w:lvl>
-    <w:lvl w:ilvl="6" w:tplc="5036B5EA" w:tentative="1">
-      <w:start w:val="1"/>
-      <w:numFmt w:val="bullet"/>
-      <w:lvlText w:val=""/>
-      <w:lvlJc w:val="left"/>
-      <w:pPr>
-        <w:ind w:left="5040" w:hanging="360"/>
-      </w:pPr>
-      <w:rPr>
-        <w:rFonts w:ascii="Symbol" w:hAnsi="Symbol" w:hint="default"/>
-      </w:rPr>
-    </w:lvl>
-    <w:lvl w:ilvl="7" w:tplc="74DEF75C" w:tentative="1">
-      <w:start w:val="1"/>
-      <w:numFmt w:val="bullet"/>
-      <w:lvlText w:val="o"/>
-      <w:lvlJc w:val="left"/>
-      <w:pPr>
-        <w:ind w:left="5760" w:hanging="360"/>
-      </w:pPr>
-      <w:rPr>
-        <w:rFonts w:ascii="Courier New" w:hAnsi="Courier New" w:cs="Courier New" w:hint="default"/>
-      </w:rPr>
-    </w:lvl>
-    <w:lvl w:ilvl="8" w:tplc="26FA9C3C" w:tentative="1">
-      <w:start w:val="1"/>
-      <w:numFmt w:val="bullet"/>
-      <w:lvlText w:val=""/>
-      <w:lvlJc w:val="left"/>
-      <w:pPr>
-        <w:ind w:left="6480" w:hanging="360"/>
-      </w:pPr>
-      <w:rPr>
-        <w:rFonts w:ascii="Wingdings" w:hAnsi="Wingdings" w:hint="default"/>
-      </w:rPr>
-    </w:lvl>
-  </w:abstractNum>
-  <w:num w:numId="1">
-    <w:abstractNumId w:val="0"/>
-  </w:num>
-</w:numbering>
-</file>
-
-<file path=word/glossary/settings.xml><?xml version="1.0" encoding="utf-8"?>
-<w:settings xmlns:mc="http://schemas.openxmlformats.org/markup-compatibility/2006" xmlns:o="urn:schemas-microsoft-com:office:office" xmlns:r="http://schemas.openxmlformats.org/officeDocument/2006/relationships" xmlns:m="http://schemas.openxmlformats.org/officeDocument/2006/math" xmlns:v="urn:schemas-microsoft-com:vml" xmlns:w10="urn:schemas-microsoft-com:office:word" xmlns:w="http://schemas.openxmlformats.org/wordprocessingml/2006/main" xmlns:w14="http://schemas.microsoft.com/office/word/2010/wordml" xmlns:w15="http://schemas.microsoft.com/office/word/2012/wordml" xmlns:w16cid="http://schemas.microsoft.com/office/word/2016/wordml/cid" xmlns:w16se="http://schemas.microsoft.com/office/word/2015/wordml/symex" xmlns:sl="http://schemas.openxmlformats.org/schemaLibrary/2006/main" mc:Ignorable="w14 w15 w16se w16cid">
-  <w:view w:val="normal"/>
-  <w:defaultTabStop w:val="708"/>
-  <w:hyphenationZone w:val="425"/>
-  <w:characterSpacingControl w:val="doNotCompress"/>
-  <w:compat>
-    <w:useFELayout/>
-    <w:compatSetting w:name="compatibilityMode" w:uri="http://schemas.microsoft.com/office/word" w:val="15"/>
-    <w:compatSetting w:name="overrideTableStyleFontSizeAndJustification" w:uri="http://schemas.microsoft.com/office/word" w:val="1"/>
-    <w:compatSetting w:name="enableOpenTypeFeatures" w:uri="http://schemas.microsoft.com/office/word" w:val="1"/>
-    <w:compatSetting w:name="doNotFlipMirrorIndents" w:uri="http://schemas.microsoft.com/office/word" w:val="1"/>
-    <w:compatSetting w:name="differentiateMultirowTableHeaders" w:uri="http://schemas.microsoft.com/office/word" w:val="1"/>
-    <w:compatSetting w:name="useWord2013TrackBottomHyphenation" w:uri="http://schemas.microsoft.com/office/word" w:val="0"/>
-  </w:compat>
-  <w:rsids>
-    <w:rsidRoot w:val="00EE25C5"/>
-    <w:rsid w:val="00EE25C5"/>
-  </w:rsids>
-  <m:mathPr>
-    <m:mathFont m:val="Cambria Math"/>
-    <m:brkBin m:val="before"/>
-    <m:brkBinSub m:val="--"/>
-    <m:smallFrac m:val="0"/>
-    <m:dispDef/>
-    <m:lMargin m:val="0"/>
-    <m:rMargin m:val="0"/>
-    <m:defJc m:val="centerGroup"/>
-    <m:wrapIndent m:val="1440"/>
-    <m:intLim m:val="subSup"/>
-    <m:naryLim m:val="undOvr"/>
-  </m:mathPr>
-  <w:themeFontLang w:val="pt-BR"/>
-  <w:clrSchemeMapping w:bg1="light1" w:t1="dark1" w:bg2="light2" w:t2="dark2" w:accent1="accent1" w:accent2="accent2" w:accent3="accent3" w:accent4="accent4" w:accent5="accent5" w:accent6="accent6" w:hyperlink="hyperlink" w:followedHyperlink="followedHyperlink"/>
-  <w:decimalSymbol w:val=","/>
-  <w:listSeparator w:val=";"/>
-  <w15:chartTrackingRefBased/>
-</w:settings>
-</file>
-
-<file path=word/glossary/styles.xml><?xml version="1.0" encoding="utf-8"?>
-<w:styles xmlns:mc="http://schemas.openxmlformats.org/markup-compatibility/2006" xmlns:r="http://schemas.openxmlformats.org/officeDocument/2006/relationships" xmlns:w="http://schemas.openxmlformats.org/wordprocessingml/2006/main" xmlns:w14="http://schemas.microsoft.com/office/word/2010/wordml" xmlns:w15="http://schemas.microsoft.com/office/word/2012/wordml" xmlns:w16cid="http://schemas.microsoft.com/office/word/2016/wordml/cid" xmlns:w16se="http://schemas.microsoft.com/office/word/2015/wordml/symex" mc:Ignorable="w14 w15 w16se w16cid">
-  <w:docDefaults>
-    <w:rPrDefault>
-      <w:rPr>
-        <w:rFonts w:asciiTheme="minorHAnsi" w:eastAsiaTheme="minorEastAsia" w:hAnsiTheme="minorHAnsi" w:cstheme="minorBidi"/>
-        <w:sz w:val="24"/>
-        <w:szCs w:val="24"/>
-        <w:lang w:val="pt-BR" w:eastAsia="pt-BR" w:bidi="ar-SA"/>
-      </w:rPr>
-    </w:rPrDefault>
-    <w:pPrDefault/>
-  </w:docDefaults>
-  <w:latentStyles w:defLockedState="0" w:defUIPriority="99" w:defSemiHidden="0" w:defUnhideWhenUsed="0" w:defQFormat="0" w:count="375">
-    <w:lsdException w:name="Normal" w:uiPriority="0" w:qFormat="1"/>
-    <w:lsdException w:name="heading 1" w:uiPriority="9" w:qFormat="1"/>
-    <w:lsdException w:name="heading 2" w:semiHidden="1" w:uiPriority="9" w:unhideWhenUsed="1" w:qFormat="1"/>
-    <w:lsdException w:name="heading 3" w:semiHidden="1" w:uiPriority="9" w:unhideWhenUsed="1" w:qFormat="1"/>
-    <w:lsdException w:name="heading 4" w:semiHidden="1" w:uiPriority="9" w:unhideWhenUsed="1" w:qFormat="1"/>
-    <w:lsdException w:name="heading 5" w:semiHidden="1" w:uiPriority="9" w:unhideWhenUsed="1" w:qFormat="1"/>
-    <w:lsdException w:name="heading 6" w:semiHidden="1" w:uiPriority="9" w:unhideWhenUsed="1" w:qFormat="1"/>
-    <w:lsdException w:name="heading 7" w:semiHidden="1" w:uiPriority="9" w:unhideWhenUsed="1" w:qFormat="1"/>
-    <w:lsdException w:name="heading 8" w:semiHidden="1" w:uiPriority="9" w:unhideWhenUsed="1" w:qFormat="1"/>
-    <w:lsdException w:name="heading 9" w:semiHidden="1" w:uiPriority="9" w:unhideWhenUsed="1" w:qFormat="1"/>
-    <w:lsdException w:name="index 1" w:semiHidden="1" w:unhideWhenUsed="1"/>
-    <w:lsdException w:name="index 2" w:semiHidden="1" w:unhideWhenUsed="1"/>
-    <w:lsdException w:name="index 3" w:semiHidden="1" w:unhideWhenUsed="1"/>
-    <w:lsdException w:name="index 4" w:semiHidden="1" w:unhideWhenUsed="1"/>
-    <w:lsdException w:name="index 5" w:semiHidden="1" w:unhideWhenUsed="1"/>
-    <w:lsdException w:name="index 6" w:semiHidden="1" w:unhideWhenUsed="1"/>
-    <w:lsdException w:name="index 7" w:semiHidden="1" w:unhideWhenUsed="1"/>
-    <w:lsdException w:name="index 8" w:semiHidden="1" w:unhideWhenUsed="1"/>
-    <w:lsdException w:name="index 9" w:semiHidden="1" w:unhideWhenUsed="1"/>
-    <w:lsdException w:name="toc 1" w:semiHidden="1" w:uiPriority="39" w:unhideWhenUsed="1"/>
-    <w:lsdException w:name="toc 2" w:semiHidden="1" w:uiPriority="39" w:unhideWhenUsed="1"/>
-    <w:lsdException w:name="toc 3" w:semiHidden="1" w:uiPriority="39" w:unhideWhenUsed="1"/>
-    <w:lsdException w:name="toc 4" w:semiHidden="1" w:uiPriority="39" w:unhideWhenUsed="1"/>
-    <w:lsdException w:name="toc 5" w:semiHidden="1" w:uiPriority="39" w:unhideWhenUsed="1"/>
-    <w:lsdException w:name="toc 6" w:semiHidden="1" w:uiPriority="39" w:unhideWhenUsed="1"/>
-    <w:lsdException w:name="toc 7" w:semiHidden="1" w:uiPriority="39" w:unhideWhenUsed="1"/>
-    <w:lsdException w:name="toc 8" w:semiHidden="1" w:uiPriority="39" w:unhideWhenUsed="1"/>
-    <w:lsdException w:name="toc 9" w:semiHidden="1" w:uiPriority="39" w:unhideWhenUsed="1"/>
-    <w:lsdException w:name="Normal Indent" w:semiHidden="1" w:unhideWhenUsed="1"/>
-    <w:lsdException w:name="footnote text" w:semiHidden="1" w:unhideWhenUsed="1"/>
-    <w:lsdException w:name="annotation text" w:semiHidden="1" w:unhideWhenUsed="1"/>
-    <w:lsdException w:name="header" w:semiHidden="1" w:unhideWhenUsed="1"/>
-    <w:lsdException w:name="footer" w:semiHidden="1" w:unhideWhenUsed="1"/>
-    <w:lsdException w:name="index heading" w:semiHidden="1" w:unhideWhenUsed="1"/>
-    <w:lsdException w:name="caption" w:semiHidden="1" w:uiPriority="35" w:unhideWhenUsed="1" w:qFormat="1"/>
-    <w:lsdException w:name="table of figures" w:semiHidden="1" w:unhideWhenUsed="1"/>
-    <w:lsdException w:name="envelope address" w:semiHidden="1" w:unhideWhenUsed="1"/>
-    <w:lsdException w:name="envelope return" w:semiHidden="1" w:unhideWhenUsed="1"/>
-    <w:lsdException w:name="footnote reference" w:semiHidden="1" w:unhideWhenUsed="1"/>
-    <w:lsdException w:name="annotation reference" w:semiHidden="1" w:unhideWhenUsed="1"/>
-    <w:lsdException w:name="line number" w:semiHidden="1" w:unhideWhenUsed="1"/>
-    <w:lsdException w:name="page number" w:semiHidden="1" w:unhideWhenUsed="1"/>
-    <w:lsdException w:name="endnote reference" w:semiHidden="1" w:unhideWhenUsed="1"/>
-    <w:lsdException w:name="endnote text" w:semiHidden="1" w:unhideWhenUsed="1"/>
-    <w:lsdException w:name="table of authorities" w:semiHidden="1" w:unhideWhenUsed="1"/>
-    <w:lsdException w:name="macro" w:semiHidden="1" w:unhideWhenUsed="1"/>
-    <w:lsdException w:name="toa heading" w:semiHidden="1" w:unhideWhenUsed="1"/>
-    <w:lsdException w:name="List" w:semiHidden="1" w:unhideWhenUsed="1"/>
-    <w:lsdException w:name="List Bullet" w:semiHidden="1" w:uiPriority="12" w:unhideWhenUsed="1" w:qFormat="1"/>
-    <w:lsdException w:name="List Number" w:semiHidden="1" w:unhideWhenUsed="1"/>
-    <w:lsdException w:name="List 2" w:semiHidden="1" w:unhideWhenUsed="1"/>
-    <w:lsdException w:name="List 3" w:semiHidden="1" w:unhideWhenUsed="1"/>
-    <w:lsdException w:name="List 4" w:semiHidden="1" w:unhideWhenUsed="1"/>
-    <w:lsdException w:name="List 5" w:semiHidden="1" w:unhideWhenUsed="1"/>
-    <w:lsdException w:name="List Bullet 2" w:semiHidden="1" w:unhideWhenUsed="1"/>
-    <w:lsdException w:name="List Bullet 3" w:semiHidden="1" w:unhideWhenUsed="1"/>
-    <w:lsdException w:name="List Bullet 4" w:semiHidden="1" w:unhideWhenUsed="1"/>
-    <w:lsdException w:name="List Bullet 5" w:semiHidden="1" w:unhideWhenUsed="1"/>
-    <w:lsdException w:name="List Number 2" w:semiHidden="1" w:unhideWhenUsed="1"/>
-    <w:lsdException w:name="List Number 3" w:semiHidden="1" w:unhideWhenUsed="1"/>
-    <w:lsdException w:name="List Number 4" w:semiHidden="1" w:unhideWhenUsed="1"/>
-    <w:lsdException w:name="List Number 5" w:semiHidden="1" w:unhideWhenUsed="1"/>
-    <w:lsdException w:name="Title" w:uiPriority="10" w:qFormat="1"/>
-    <w:lsdException w:name="Closing" w:semiHidden="1" w:unhideWhenUsed="1"/>
-    <w:lsdException w:name="Signature" w:semiHidden="1" w:unhideWhenUsed="1"/>
-    <w:lsdException w:name="Default Paragraph Font" w:semiHidden="1" w:uiPriority="1" w:unhideWhenUsed="1"/>
-    <w:lsdException w:name="Body Text" w:semiHidden="1" w:unhideWhenUsed="1"/>
-    <w:lsdException w:name="Body Text Indent" w:semiHidden="1" w:unhideWhenUsed="1"/>
-    <w:lsdException w:name="List Continue" w:semiHidden="1" w:unhideWhenUsed="1"/>
-    <w:lsdException w:name="List Continue 2" w:semiHidden="1" w:unhideWhenUsed="1"/>
-    <w:lsdException w:name="List Continue 3" w:semiHidden="1" w:unhideWhenUsed="1"/>
-    <w:lsdException w:name="List Continue 4" w:semiHidden="1" w:unhideWhenUsed="1"/>
-    <w:lsdException w:name="List Continue 5" w:semiHidden="1" w:unhideWhenUsed="1"/>
-    <w:lsdException w:name="Message Header" w:semiHidden="1" w:unhideWhenUsed="1"/>
-    <w:lsdException w:name="Subtitle" w:uiPriority="11" w:qFormat="1"/>
-    <w:lsdException w:name="Salutation" w:semiHidden="1" w:unhideWhenUsed="1"/>
-    <w:lsdException w:name="Date" w:semiHidden="1" w:unhideWhenUsed="1"/>
-    <w:lsdException w:name="Body Text First Indent" w:semiHidden="1" w:unhideWhenUsed="1"/>
-    <w:lsdException w:name="Body Text First Indent 2" w:semiHidden="1" w:unhideWhenUsed="1"/>
-    <w:lsdException w:name="Note Heading" w:semiHidden="1" w:unhideWhenUsed="1"/>
-    <w:lsdException w:name="Body Text 2" w:semiHidden="1" w:unhideWhenUsed="1"/>
-    <w:lsdException w:name="Body Text 3" w:semiHidden="1" w:unhideWhenUsed="1"/>
-    <w:lsdException w:name="Body Text Indent 2" w:semiHidden="1" w:unhideWhenUsed="1"/>
-    <w:lsdException w:name="Body Text Indent 3" w:semiHidden="1" w:unhideWhenUsed="1"/>
-    <w:lsdException w:name="Block Text" w:semiHidden="1" w:unhideWhenUsed="1"/>
-    <w:lsdException w:name="Hyperlink" w:semiHidden="1" w:unhideWhenUsed="1"/>
-    <w:lsdException w:name="FollowedHyperlink" w:semiHidden="1" w:unhideWhenUsed="1"/>
-    <w:lsdException w:name="Strong" w:uiPriority="22" w:qFormat="1"/>
-    <w:lsdException w:name="Emphasis" w:uiPriority="10" w:qFormat="1"/>
-    <w:lsdException w:name="Document Map" w:semiHidden="1" w:unhideWhenUsed="1"/>
-    <w:lsdException w:name="Plain Text" w:semiHidden="1" w:unhideWhenUsed="1"/>
-    <w:lsdException w:name="E-mail Signature" w:semiHidden="1" w:unhideWhenUsed="1"/>
-    <w:lsdException w:name="HTML Top of Form" w:semiHidden="1" w:unhideWhenUsed="1"/>
-    <w:lsdException w:name="HTML Bottom of Form" w:semiHidden="1" w:unhideWhenUsed="1"/>
-    <w:lsdException w:name="Normal (Web)" w:semiHidden="1" w:unhideWhenUsed="1"/>
-    <w:lsdException w:name="HTML Acronym" w:semiHidden="1" w:unhideWhenUsed="1"/>
-    <w:lsdException w:name="HTML Address" w:semiHidden="1" w:unhideWhenUsed="1"/>
-    <w:lsdException w:name="HTML Cite" w:semiHidden="1" w:unhideWhenUsed="1"/>
-    <w:lsdException w:name="HTML Code" w:semiHidden="1" w:unhideWhenUsed="1"/>
-    <w:lsdException w:name="HTML Definition" w:semiHidden="1" w:unhideWhenUsed="1"/>
-    <w:lsdException w:name="HTML Keyboard" w:semiHidden="1" w:unhideWhenUsed="1"/>
-    <w:lsdException w:name="HTML Preformatted" w:semiHidden="1" w:unhideWhenUsed="1"/>
-    <w:lsdException w:name="HTML Sample" w:semiHidden="1" w:unhideWhenUsed="1"/>
-    <w:lsdException w:name="HTML Typewriter" w:semiHidden="1" w:unhideWhenUsed="1"/>
-    <w:lsdException w:name="HTML Variable" w:semiHidden="1" w:unhideWhenUsed="1"/>
-    <w:lsdException w:name="Normal Table" w:semiHidden="1" w:unhideWhenUsed="1"/>
-    <w:lsdException w:name="annotation subject" w:semiHidden="1" w:unhideWhenUsed="1"/>
-    <w:lsdException w:name="No List" w:semiHidden="1" w:unhideWhenUsed="1"/>
-    <w:lsdException w:name="Outline List 1" w:semiHidden="1" w:unhideWhenUsed="1"/>
-    <w:lsdException w:name="Outline List 2" w:semiHidden="1" w:unhideWhenUsed="1"/>
-    <w:lsdException w:name="Outline List 3" w:semiHidden="1" w:unhideWhenUsed="1"/>
-    <w:lsdException w:name="Table Simple 1" w:semiHidden="1" w:unhideWhenUsed="1"/>
-    <w:lsdException w:name="Table Simple 2" w:semiHidden="1" w:unhideWhenUsed="1"/>
-    <w:lsdException w:name="Table Simple 3" w:semiHidden="1" w:unhideWhenUsed="1"/>
-    <w:lsdException w:name="Table Classic 1" w:semiHidden="1" w:unhideWhenUsed="1"/>
-    <w:lsdException w:name="Table Classic 2" w:semiHidden="1" w:unhideWhenUsed="1"/>
-    <w:lsdException w:name="Table Classic 3" w:semiHidden="1" w:unhideWhenUsed="1"/>
-    <w:lsdException w:name="Table Classic 4" w:semiHidden="1" w:unhideWhenUsed="1"/>
-    <w:lsdException w:name="Table Colorful 1" w:semiHidden="1" w:unhideWhenUsed="1"/>
-    <w:lsdException w:name="Table Colorful 2" w:semiHidden="1" w:unhideWhenUsed="1"/>
-    <w:lsdException w:name="Table Colorful 3" w:semiHidden="1" w:unhideWhenUsed="1"/>
-    <w:lsdException w:name="Table Columns 1" w:semiHidden="1" w:unhideWhenUsed="1"/>
-    <w:lsdException w:name="Table Columns 2" w:semiHidden="1" w:unhideWhenUsed="1"/>
-    <w:lsdException w:name="Table Columns 3" w:semiHidden="1" w:unhideWhenUsed="1"/>
-    <w:lsdException w:name="Table Columns 4" w:semiHidden="1" w:unhideWhenUsed="1"/>
-    <w:lsdException w:name="Table Columns 5" w:semiHidden="1" w:unhideWhenUsed="1"/>
-    <w:lsdException w:name="Table Grid 1" w:semiHidden="1" w:unhideWhenUsed="1"/>
-    <w:lsdException w:name="Table Grid 2" w:semiHidden="1" w:unhideWhenUsed="1"/>
-    <w:lsdException w:name="Table Grid 3" w:semiHidden="1" w:unhideWhenUsed="1"/>
-    <w:lsdException w:name="Table Grid 4" w:semiHidden="1" w:unhideWhenUsed="1"/>
-    <w:lsdException w:name="Table Grid 5" w:semiHidden="1" w:unhideWhenUsed="1"/>
-    <w:lsdException w:name="Table Grid 6" w:semiHidden="1" w:unhideWhenUsed="1"/>
-    <w:lsdException w:name="Table Grid 7" w:semiHidden="1" w:unhideWhenUsed="1"/>
-    <w:lsdException w:name="Table Grid 8" w:semiHidden="1" w:unhideWhenUsed="1"/>
-    <w:lsdException w:name="Table List 1" w:semiHidden="1" w:unhideWhenUsed="1"/>
-    <w:lsdException w:name="Table List 2" w:semiHidden="1" w:unhideWhenUsed="1"/>
-    <w:lsdException w:name="Table List 3" w:semiHidden="1" w:unhideWhenUsed="1"/>
-    <w:lsdException w:name="Table List 4" w:semiHidden="1" w:unhideWhenUsed="1"/>
-    <w:lsdException w:name="Table List 5" w:semiHidden="1" w:unhideWhenUsed="1"/>
-    <w:lsdException w:name="Table List 6" w:semiHidden="1" w:unhideWhenUsed="1"/>
-    <w:lsdException w:name="Table List 7" w:semiHidden="1" w:unhideWhenUsed="1"/>
-    <w:lsdException w:name="Table List 8" w:semiHidden="1" w:unhideWhenUsed="1"/>
-    <w:lsdException w:name="Table 3D effects 1" w:semiHidden="1" w:unhideWhenUsed="1"/>
-    <w:lsdException w:name="Table 3D effects 2" w:semiHidden="1" w:unhideWhenUsed="1"/>
-    <w:lsdException w:name="Table 3D effects 3" w:semiHidden="1" w:unhideWhenUsed="1"/>
-    <w:lsdException w:name="Table Contemporary" w:semiHidden="1" w:unhideWhenUsed="1"/>
-    <w:lsdException w:name="Table Elegant" w:semiHidden="1" w:unhideWhenUsed="1"/>
-    <w:lsdException w:name="Table Professional" w:semiHidden="1" w:unhideWhenUsed="1"/>
-    <w:lsdException w:name="Table Subtle 1" w:semiHidden="1" w:unhideWhenUsed="1"/>
-    <w:lsdException w:name="Table Subtle 2" w:semiHidden="1" w:unhideWhenUsed="1"/>
-    <w:lsdException w:name="Table Web 1" w:semiHidden="1" w:unhideWhenUsed="1"/>
-    <w:lsdException w:name="Table Web 2" w:semiHidden="1" w:unhideWhenUsed="1"/>
-    <w:lsdException w:name="Table Web 3" w:semiHidden="1" w:unhideWhenUsed="1"/>
-    <w:lsdException w:name="Balloon Text" w:semiHidden="1" w:unhideWhenUsed="1"/>
-    <w:lsdException w:name="Table Grid" w:uiPriority="39"/>
-    <w:lsdException w:name="Table Theme" w:semiHidden="1" w:unhideWhenUsed="1"/>
-    <w:lsdException w:name="Placeholder Text" w:semiHidden="1"/>
-    <w:lsdException w:name="No Spacing" w:uiPriority="1" w:qFormat="1"/>
-    <w:lsdException w:name="Light Shading" w:uiPriority="60"/>
-    <w:lsdException w:name="Light List" w:uiPriority="61"/>
-    <w:lsdException w:name="Light Grid" w:uiPriority="62"/>
-    <w:lsdException w:name="Medium Shading 1" w:uiPriority="63"/>
-    <w:lsdException w:name="Medium Shading 2" w:uiPriority="64"/>
-    <w:lsdException w:name="Medium List 1" w:uiPriority="65"/>
-    <w:lsdException w:name="Medium List 2" w:uiPriority="66"/>
-    <w:lsdException w:name="Medium Grid 1" w:uiPriority="67"/>
-    <w:lsdException w:name="Medium Grid 2" w:uiPriority="68"/>
-    <w:lsdException w:name="Medium Grid 3" w:uiPriority="69"/>
-    <w:lsdException w:name="Dark List" w:uiPriority="70"/>
-    <w:lsdException w:name="Colorful Shading" w:uiPriority="71"/>
-    <w:lsdException w:name="Colorful List" w:uiPriority="72"/>
-    <w:lsdException w:name="Colorful Grid" w:uiPriority="73"/>
-    <w:lsdException w:name="Light Shading Accent 1" w:uiPriority="60"/>
-    <w:lsdException w:name="Light List Accent 1" w:uiPriority="61"/>
-    <w:lsdException w:name="Light Grid Accent 1" w:uiPriority="62"/>
-    <w:lsdException w:name="Medium Shading 1 Accent 1" w:uiPriority="63"/>
-    <w:lsdException w:name="Medium Shading 2 Accent 1" w:uiPriority="64"/>
-    <w:lsdException w:name="Medium List 1 Accent 1" w:uiPriority="65"/>
-    <w:lsdException w:name="Revision" w:semiHidden="1"/>
-    <w:lsdException w:name="List Paragraph" w:uiPriority="34" w:qFormat="1"/>
-    <w:lsdException w:name="Quote" w:uiPriority="29" w:qFormat="1"/>
-    <w:lsdException w:name="Intense Quote" w:uiPriority="30" w:qFormat="1"/>
-    <w:lsdException w:name="Medium List 2 Accent 1" w:uiPriority="66"/>
-    <w:lsdException w:name="Medium Grid 1 Accent 1" w:uiPriority="67"/>
-    <w:lsdException w:name="Medium Grid 2 Accent 1" w:uiPriority="68"/>
-    <w:lsdException w:name="Medium Grid 3 Accent 1" w:uiPriority="69"/>
-    <w:lsdException w:name="Dark List Accent 1" w:uiPriority="70"/>
-    <w:lsdException w:name="Colorful Shading Accent 1" w:uiPriority="71"/>
-    <w:lsdException w:name="Colorful List Accent 1" w:uiPriority="72"/>
-    <w:lsdException w:name="Colorful Grid Accent 1" w:uiPriority="73"/>
-    <w:lsdException w:name="Light Shading Accent 2" w:uiPriority="60"/>
-    <w:lsdException w:name="Light List Accent 2" w:uiPriority="61"/>
-    <w:lsdException w:name="Light Grid Accent 2" w:uiPriority="62"/>
-    <w:lsdException w:name="Medium Shading 1 Accent 2" w:uiPriority="63"/>
-    <w:lsdException w:name="Medium Shading 2 Accent 2" w:uiPriority="64"/>
-    <w:lsdException w:name="Medium List 1 Accent 2" w:uiPriority="65"/>
-    <w:lsdException w:name="Medium List 2 Accent 2" w:uiPriority="66"/>
-    <w:lsdException w:name="Medium Grid 1 Accent 2" w:uiPriority="67"/>
-    <w:lsdException w:name="Medium Grid 2 Accent 2" w:uiPriority="68"/>
-    <w:lsdException w:name="Medium Grid 3 Accent 2" w:uiPriority="69"/>
-    <w:lsdException w:name="Dark List Accent 2" w:uiPriority="70"/>
-    <w:lsdException w:name="Colorful Shading Accent 2" w:uiPriority="71"/>
-    <w:lsdException w:name="Colorful List Accent 2" w:uiPriority="72"/>
-    <w:lsdException w:name="Colorful Grid Accent 2" w:uiPriority="73"/>
-    <w:lsdException w:name="Light Shading Accent 3" w:uiPriority="60"/>
-    <w:lsdException w:name="Light List Accent 3" w:uiPriority="61"/>
-    <w:lsdException w:name="Light Grid Accent 3" w:uiPriority="62"/>
-    <w:lsdException w:name="Medium Shading 1 Accent 3" w:uiPriority="63"/>
-    <w:lsdException w:name="Medium Shading 2 Accent 3" w:uiPriority="64"/>
-    <w:lsdException w:name="Medium List 1 Accent 3" w:uiPriority="65"/>
-    <w:lsdException w:name="Medium List 2 Accent 3" w:uiPriority="66"/>
-    <w:lsdException w:name="Medium Grid 1 Accent 3" w:uiPriority="67"/>
-    <w:lsdException w:name="Medium Grid 2 Accent 3" w:uiPriority="68"/>
-    <w:lsdException w:name="Medium Grid 3 Accent 3" w:uiPriority="69"/>
-    <w:lsdException w:name="Dark List Accent 3" w:uiPriority="70"/>
-    <w:lsdException w:name="Colorful Shading Accent 3" w:uiPriority="71"/>
-    <w:lsdException w:name="Colorful List Accent 3" w:uiPriority="72"/>
-    <w:lsdException w:name="Colorful Grid Accent 3" w:uiPriority="73"/>
-    <w:lsdException w:name="Light Shading Accent 4" w:uiPriority="60"/>
-    <w:lsdException w:name="Light List Accent 4" w:uiPriority="61"/>
-    <w:lsdException w:name="Light Grid Accent 4" w:uiPriority="62"/>
-    <w:lsdException w:name="Medium Shading 1 Accent 4" w:uiPriority="63"/>
-    <w:lsdException w:name="Medium Shading 2 Accent 4" w:uiPriority="64"/>
-    <w:lsdException w:name="Medium List 1 Accent 4" w:uiPriority="65"/>
-    <w:lsdException w:name="Medium List 2 Accent 4" w:uiPriority="66"/>
-    <w:lsdException w:name="Medium Grid 1 Accent 4" w:uiPriority="67"/>
-    <w:lsdException w:name="Medium Grid 2 Accent 4" w:uiPriority="68"/>
-    <w:lsdException w:name="Medium Grid 3 Accent 4" w:uiPriority="69"/>
-    <w:lsdException w:name="Dark List Accent 4" w:uiPriority="70"/>
-    <w:lsdException w:name="Colorful Shading Accent 4" w:uiPriority="71"/>
-    <w:lsdException w:name="Colorful List Accent 4" w:uiPriority="72"/>
-    <w:lsdException w:name="Colorful Grid Accent 4" w:uiPriority="73"/>
-    <w:lsdException w:name="Light Shading Accent 5" w:uiPriority="60"/>
-    <w:lsdException w:name="Light List Accent 5" w:uiPriority="61"/>
-    <w:lsdException w:name="Light Grid Accent 5" w:uiPriority="62"/>
-    <w:lsdException w:name="Medium Shading 1 Accent 5" w:uiPriority="63"/>
-    <w:lsdException w:name="Medium Shading 2 Accent 5" w:uiPriority="64"/>
-    <w:lsdException w:name="Medium List 1 Accent 5" w:uiPriority="65"/>
-    <w:lsdException w:name="Medium List 2 Accent 5" w:uiPriority="66"/>
-    <w:lsdException w:name="Medium Grid 1 Accent 5" w:uiPriority="67"/>
-    <w:lsdException w:name="Medium Grid 2 Accent 5" w:uiPriority="68"/>
-    <w:lsdException w:name="Medium Grid 3 Accent 5" w:uiPriority="69"/>
-    <w:lsdException w:name="Dark List Accent 5" w:uiPriority="70"/>
-    <w:lsdException w:name="Colorful Shading Accent 5" w:uiPriority="71"/>
-    <w:lsdException w:name="Colorful List Accent 5" w:uiPriority="72"/>
-    <w:lsdException w:name="Colorful Grid Accent 5" w:uiPriority="73"/>
-    <w:lsdException w:name="Light Shading Accent 6" w:uiPriority="60"/>
-    <w:lsdException w:name="Light List Accent 6" w:uiPriority="61"/>
-    <w:lsdException w:name="Light Grid Accent 6" w:uiPriority="62"/>
-    <w:lsdException w:name="Medium Shading 1 Accent 6" w:uiPriority="63"/>
-    <w:lsdException w:name="Medium Shading 2 Accent 6" w:uiPriority="64"/>
-    <w:lsdException w:name="Medium List 1 Accent 6" w:uiPriority="65"/>
-    <w:lsdException w:name="Medium List 2 Accent 6" w:uiPriority="66"/>
-    <w:lsdException w:name="Medium Grid 1 Accent 6" w:uiPriority="67"/>
-    <w:lsdException w:name="Medium Grid 2 Accent 6" w:uiPriority="68"/>
-    <w:lsdException w:name="Medium Grid 3 Accent 6" w:uiPriority="69"/>
-    <w:lsdException w:name="Dark List Accent 6" w:uiPriority="70"/>
-    <w:lsdException w:name="Colorful Shading Accent 6" w:uiPriority="71"/>
-    <w:lsdException w:name="Colorful List Accent 6" w:uiPriority="72"/>
-    <w:lsdException w:name="Colorful Grid Accent 6" w:uiPriority="73"/>
-    <w:lsdException w:name="Subtle Emphasis" w:uiPriority="19" w:qFormat="1"/>
-    <w:lsdException w:name="Intense Emphasis" w:uiPriority="21" w:qFormat="1"/>
-    <w:lsdException w:name="Subtle Reference" w:uiPriority="31" w:qFormat="1"/>
-    <w:lsdException w:name="Intense Reference" w:uiPriority="32" w:qFormat="1"/>
-    <w:lsdException w:name="Book Title" w:uiPriority="33" w:qFormat="1"/>
-    <w:lsdException w:name="Bibliography" w:semiHidden="1" w:uiPriority="37" w:unhideWhenUsed="1"/>
-    <w:lsdException w:name="TOC Heading" w:semiHidden="1" w:uiPriority="39" w:unhideWhenUsed="1" w:qFormat="1"/>
-    <w:lsdException w:name="Plain Table 1" w:uiPriority="41"/>
-    <w:lsdException w:name="Plain Table 2" w:uiPriority="42"/>
-    <w:lsdException w:name="Plain Table 3" w:uiPriority="43"/>
-    <w:lsdException w:name="Plain Table 4" w:uiPriority="44"/>
-    <w:lsdException w:name="Plain Table 5" w:uiPriority="45"/>
-    <w:lsdException w:name="Grid Table Light" w:uiPriority="40"/>
-    <w:lsdException w:name="Grid Table 1 Light" w:uiPriority="46"/>
-    <w:lsdException w:name="Grid Table 2" w:uiPriority="47"/>
-    <w:lsdException w:name="Grid Table 3" w:uiPriority="48"/>
-    <w:lsdException w:name="Grid Table 4" w:uiPriority="49"/>
-    <w:lsdException w:name="Grid Table 5 Dark" w:uiPriority="50"/>
-    <w:lsdException w:name="Grid Table 6 Colorful" w:uiPriority="51"/>
-    <w:lsdException w:name="Grid Table 7 Colorful" w:uiPriority="52"/>
-    <w:lsdException w:name="Grid Table 1 Light Accent 1" w:uiPriority="46"/>
-    <w:lsdException w:name="Grid Table 2 Accent 1" w:uiPriority="47"/>
-    <w:lsdException w:name="Grid Table 3 Accent 1" w:uiPriority="48"/>
-    <w:lsdException w:name="Grid Table 4 Accent 1" w:uiPriority="49"/>
-    <w:lsdException w:name="Grid Table 5 Dark Accent 1" w:uiPriority="50"/>
-    <w:lsdException w:name="Grid Table 6 Colorful Accent 1" w:uiPriority="51"/>
-    <w:lsdException w:name="Grid Table 7 Colorful Accent 1" w:uiPriority="52"/>
-    <w:lsdException w:name="Grid Table 1 Light Accent 2" w:uiPriority="46"/>
-    <w:lsdException w:name="Grid Table 2 Accent 2" w:uiPriority="47"/>
-    <w:lsdException w:name="Grid Table 3 Accent 2" w:uiPriority="48"/>
-    <w:lsdException w:name="Grid Table 4 Accent 2" w:uiPriority="49"/>
-    <w:lsdException w:name="Grid Table 5 Dark Accent 2" w:uiPriority="50"/>
-    <w:lsdException w:name="Grid Table 6 Colorful Accent 2" w:uiPriority="51"/>
-    <w:lsdException w:name="Grid Table 7 Colorful Accent 2" w:uiPriority="52"/>
-    <w:lsdException w:name="Grid Table 1 Light Accent 3" w:uiPriority="46"/>
-    <w:lsdException w:name="Grid Table 2 Accent 3" w:uiPriority="47"/>
-    <w:lsdException w:name="Grid Table 3 Accent 3" w:uiPriority="48"/>
-    <w:lsdException w:name="Grid Table 4 Accent 3" w:uiPriority="49"/>
-    <w:lsdException w:name="Grid Table 5 Dark Accent 3" w:uiPriority="50"/>
-    <w:lsdException w:name="Grid Table 6 Colorful Accent 3" w:uiPriority="51"/>
-    <w:lsdException w:name="Grid Table 7 Colorful Accent 3" w:uiPriority="52"/>
-    <w:lsdException w:name="Grid Table 1 Light Accent 4" w:uiPriority="46"/>
-    <w:lsdException w:name="Grid Table 2 Accent 4" w:uiPriority="47"/>
-    <w:lsdException w:name="Grid Table 3 Accent 4" w:uiPriority="48"/>
-    <w:lsdException w:name="Grid Table 4 Accent 4" w:uiPriority="49"/>
-    <w:lsdException w:name="Grid Table 5 Dark Accent 4" w:uiPriority="50"/>
-    <w:lsdException w:name="Grid Table 6 Colorful Accent 4" w:uiPriority="51"/>
-    <w:lsdException w:name="Grid Table 7 Colorful Accent 4" w:uiPriority="52"/>
-    <w:lsdException w:name="Grid Table 1 Light Accent 5" w:uiPriority="46"/>
-    <w:lsdException w:name="Grid Table 2 Accent 5" w:uiPriority="47"/>
-    <w:lsdException w:name="Grid Table 3 Accent 5" w:uiPriority="48"/>
-    <w:lsdException w:name="Grid Table 4 Accent 5" w:uiPriority="49"/>
-    <w:lsdException w:name="Grid Table 5 Dark Accent 5" w:uiPriority="50"/>
-    <w:lsdException w:name="Grid Table 6 Colorful Accent 5" w:uiPriority="51"/>
-    <w:lsdException w:name="Grid Table 7 Colorful Accent 5" w:uiPriority="52"/>
-    <w:lsdException w:name="Grid Table 1 Light Accent 6" w:uiPriority="46"/>
-    <w:lsdException w:name="Grid Table 2 Accent 6" w:uiPriority="47"/>
-    <w:lsdException w:name="Grid Table 3 Accent 6" w:uiPriority="48"/>
-    <w:lsdException w:name="Grid Table 4 Accent 6" w:uiPriority="49"/>
-    <w:lsdException w:name="Grid Table 5 Dark Accent 6" w:uiPriority="50"/>
-    <w:lsdException w:name="Grid Table 6 Colorful Accent 6" w:uiPriority="51"/>
-    <w:lsdException w:name="Grid Table 7 Colorful Accent 6" w:uiPriority="52"/>
-    <w:lsdException w:name="List Table 1 Light" w:uiPriority="46"/>
-    <w:lsdException w:name="List Table 2" w:uiPriority="47"/>
-    <w:lsdException w:name="List Table 3" w:uiPriority="48"/>
-    <w:lsdException w:name="List Table 4" w:uiPriority="49"/>
-    <w:lsdException w:name="List Table 5 Dark" w:uiPriority="50"/>
-    <w:lsdException w:name="List Table 6 Colorful" w:uiPriority="51"/>
-    <w:lsdException w:name="List Table 7 Colorful" w:uiPriority="52"/>
-    <w:lsdException w:name="List Table 1 Light Accent 1" w:uiPriority="46"/>
-    <w:lsdException w:name="List Table 2 Accent 1" w:uiPriority="47"/>
-    <w:lsdException w:name="List Table 3 Accent 1" w:uiPriority="48"/>
-    <w:lsdException w:name="List Table 4 Accent 1" w:uiPriority="49"/>
-    <w:lsdException w:name="List Table 5 Dark Accent 1" w:uiPriority="50"/>
-    <w:lsdException w:name="List Table 6 Colorful Accent 1" w:uiPriority="51"/>
-    <w:lsdException w:name="List Table 7 Colorful Accent 1" w:uiPriority="52"/>
-    <w:lsdException w:name="List Table 1 Light Accent 2" w:uiPriority="46"/>
-    <w:lsdException w:name="List Table 2 Accent 2" w:uiPriority="47"/>
-    <w:lsdException w:name="List Table 3 Accent 2" w:uiPriority="48"/>
-    <w:lsdException w:name="List Table 4 Accent 2" w:uiPriority="49"/>
-    <w:lsdException w:name="List Table 5 Dark Accent 2" w:uiPriority="50"/>
-    <w:lsdException w:name="List Table 6 Colorful Accent 2" w:uiPriority="51"/>
-    <w:lsdException w:name="List Table 7 Colorful Accent 2" w:uiPriority="52"/>
-    <w:lsdException w:name="List Table 1 Light Accent 3" w:uiPriority="46"/>
-    <w:lsdException w:name="List Table 2 Accent 3" w:uiPriority="47"/>
-    <w:lsdException w:name="List Table 3 Accent 3" w:uiPriority="48"/>
-    <w:lsdException w:name="List Table 4 Accent 3" w:uiPriority="49"/>
-    <w:lsdException w:name="List Table 5 Dark Accent 3" w:uiPriority="50"/>
-    <w:lsdException w:name="List Table 6 Colorful Accent 3" w:uiPriority="51"/>
-    <w:lsdException w:name="List Table 7 Colorful Accent 3" w:uiPriority="52"/>
-    <w:lsdException w:name="List Table 1 Light Accent 4" w:uiPriority="46"/>
-    <w:lsdException w:name="List Table 2 Accent 4" w:uiPriority="47"/>
-    <w:lsdException w:name="List Table 3 Accent 4" w:uiPriority="48"/>
-    <w:lsdException w:name="List Table 4 Accent 4" w:uiPriority="49"/>
-    <w:lsdException w:name="List Table 5 Dark Accent 4" w:uiPriority="50"/>
-    <w:lsdException w:name="List Table 6 Colorful Accent 4" w:uiPriority="51"/>
-    <w:lsdException w:name="List Table 7 Colorful Accent 4" w:uiPriority="52"/>
-    <w:lsdException w:name="List Table 1 Light Accent 5" w:uiPriority="46"/>
-    <w:lsdException w:name="List Table 2 Accent 5" w:uiPriority="47"/>
-    <w:lsdException w:name="List Table 3 Accent 5" w:uiPriority="48"/>
-    <w:lsdException w:name="List Table 4 Accent 5" w:uiPriority="49"/>
-    <w:lsdException w:name="List Table 5 Dark Accent 5" w:uiPriority="50"/>
-    <w:lsdException w:name="List Table 6 Colorful Accent 5" w:uiPriority="51"/>
-    <w:lsdException w:name="List Table 7 Colorful Accent 5" w:uiPriority="52"/>
-    <w:lsdException w:name="List Table 1 Light Accent 6" w:uiPriority="46"/>
-    <w:lsdException w:name="List Table 2 Accent 6" w:uiPriority="47"/>
-    <w:lsdException w:name="List Table 3 Accent 6" w:uiPriority="48"/>
-    <w:lsdException w:name="List Table 4 Accent 6" w:uiPriority="49"/>
-    <w:lsdException w:name="List Table 5 Dark Accent 6" w:uiPriority="50"/>
-    <w:lsdException w:name="List Table 6 Colorful Accent 6" w:uiPriority="51"/>
-    <w:lsdException w:name="List Table 7 Colorful Accent 6" w:uiPriority="52"/>
-    <w:lsdException w:name="Mention" w:semiHidden="1" w:unhideWhenUsed="1"/>
-    <w:lsdException w:name="Smart Hyperlink" w:semiHidden="1" w:unhideWhenUsed="1"/>
-    <w:lsdException w:name="Hashtag" w:semiHidden="1" w:unhideWhenUsed="1"/>
-    <w:lsdException w:name="Unresolved Mention" w:semiHidden="1" w:unhideWhenUsed="1"/>
-  </w:latentStyles>
-  <w:style w:type="paragraph" w:default="1" w:styleId="Normal">
-    <w:name w:val="Normal"/>
-    <w:qFormat/>
-  </w:style>
-  <w:style w:type="character" w:default="1" w:styleId="Fontepargpadro">
-    <w:name w:val="Default Paragraph Font"/>
-    <w:uiPriority w:val="1"/>
-    <w:semiHidden/>
-    <w:unhideWhenUsed/>
-  </w:style>
-  <w:style w:type="table" w:default="1" w:styleId="Tabelanormal">
-    <w:name w:val="Normal Table"/>
-    <w:uiPriority w:val="99"/>
-    <w:semiHidden/>
-    <w:unhideWhenUsed/>
-    <w:tblPr>
-      <w:tblInd w:w="0" w:type="dxa"/>
-      <w:tblCellMar>
-        <w:top w:w="0" w:type="dxa"/>
-        <w:left w:w="108" w:type="dxa"/>
-        <w:bottom w:w="0" w:type="dxa"/>
-        <w:right w:w="108" w:type="dxa"/>
-      </w:tblCellMar>
-    </w:tblPr>
-  </w:style>
-  <w:style w:type="numbering" w:default="1" w:styleId="Semlista">
-    <w:name w:val="No List"/>
-    <w:uiPriority w:val="99"/>
-    <w:semiHidden/>
-    <w:unhideWhenUsed/>
-  </w:style>
-  <w:style w:type="paragraph" w:customStyle="1" w:styleId="F8BDBE928136814EB68760512190935B">
-    <w:name w:val="F8BDBE928136814EB68760512190935B"/>
-  </w:style>
-  <w:style w:type="paragraph" w:customStyle="1" w:styleId="353D84335F43DB40B92DA74E76303E7B">
-    <w:name w:val="353D84335F43DB40B92DA74E76303E7B"/>
-  </w:style>
-  <w:style w:type="paragraph" w:customStyle="1" w:styleId="BA74B7A828DFB6408F2829BEB4B56391">
-    <w:name w:val="BA74B7A828DFB6408F2829BEB4B56391"/>
-  </w:style>
-  <w:style w:type="character" w:styleId="nfase">
-    <w:name w:val="Emphasis"/>
-    <w:basedOn w:val="Fontepargpadro"/>
-    <w:uiPriority w:val="10"/>
-    <w:qFormat/>
-    <w:rPr>
-      <w:b w:val="0"/>
-      <w:i w:val="0"/>
-      <w:iCs/>
-      <w:color w:val="4472C4" w:themeColor="accent1"/>
-    </w:rPr>
-  </w:style>
-  <w:style w:type="paragraph" w:customStyle="1" w:styleId="46FF69686C08DC44BBFCFAB05DF6CCDF">
-    <w:name w:val="46FF69686C08DC44BBFCFAB05DF6CCDF"/>
-  </w:style>
-  <w:style w:type="paragraph" w:customStyle="1" w:styleId="4A444036AD36F94E9E6FADEB5A289F54">
-    <w:name w:val="4A444036AD36F94E9E6FADEB5A289F54"/>
-  </w:style>
-  <w:style w:type="paragraph" w:customStyle="1" w:styleId="D3EE6ACE7863274E8C45574E3AB54D04">
-    <w:name w:val="D3EE6ACE7863274E8C45574E3AB54D04"/>
-  </w:style>
-  <w:style w:type="paragraph" w:customStyle="1" w:styleId="25A39D4C7B5EE44BADEE0B3A5B95E7F7">
-    <w:name w:val="25A39D4C7B5EE44BADEE0B3A5B95E7F7"/>
-  </w:style>
-  <w:style w:type="paragraph" w:customStyle="1" w:styleId="2F316633F8129742A85748263B9FE118">
-    <w:name w:val="2F316633F8129742A85748263B9FE118"/>
-  </w:style>
-  <w:style w:type="paragraph" w:customStyle="1" w:styleId="EC57238899E059408D134CE8BDC7FA70">
-    <w:name w:val="EC57238899E059408D134CE8BDC7FA70"/>
-  </w:style>
-  <w:style w:type="paragraph" w:customStyle="1" w:styleId="7E85717EAFB9784999FEB29ED3612FB9">
-    <w:name w:val="7E85717EAFB9784999FEB29ED3612FB9"/>
-  </w:style>
-  <w:style w:type="paragraph" w:customStyle="1" w:styleId="B9BE0C428058D6468C6EC6045A5D4E1C">
-    <w:name w:val="B9BE0C428058D6468C6EC6045A5D4E1C"/>
-  </w:style>
-  <w:style w:type="paragraph" w:styleId="Commarcadores">
-    <w:name w:val="List Bullet"/>
-    <w:basedOn w:val="Normal"/>
-    <w:uiPriority w:val="12"/>
-    <w:qFormat/>
-    <w:pPr>
-      <w:numPr>
-        <w:numId w:val="1"/>
-      </w:numPr>
-      <w:spacing w:after="160" w:line="312" w:lineRule="auto"/>
-    </w:pPr>
-    <w:rPr>
-      <w:rFonts w:eastAsiaTheme="minorHAnsi"/>
-      <w:i/>
-      <w:color w:val="657C9C" w:themeColor="text2" w:themeTint="BF"/>
-      <w:szCs w:val="20"/>
-      <w:lang w:eastAsia="ja-JP" w:bidi="pt-PT"/>
-    </w:rPr>
-  </w:style>
-  <w:style w:type="paragraph" w:customStyle="1" w:styleId="03E38A8A2F0FE748A4C2C97756898EA6">
-    <w:name w:val="03E38A8A2F0FE748A4C2C97756898EA6"/>
-  </w:style>
-  <w:style w:type="paragraph" w:customStyle="1" w:styleId="2E5425E8036DEF438A7DF586880CAA46">
-    <w:name w:val="2E5425E8036DEF438A7DF586880CAA46"/>
-  </w:style>
-  <w:style w:type="paragraph" w:customStyle="1" w:styleId="8866C6661F042E4BB70DE6642D1F6909">
-    <w:name w:val="8866C6661F042E4BB70DE6642D1F6909"/>
-  </w:style>
-  <w:style w:type="paragraph" w:customStyle="1" w:styleId="52B60757CC941C4D90169C2AE519D5D0">
-    <w:name w:val="52B60757CC941C4D90169C2AE519D5D0"/>
-  </w:style>
-  <w:style w:type="paragraph" w:customStyle="1" w:styleId="4B24185E0BB8DF488BF747CF3C5DDEF6">
-    <w:name w:val="4B24185E0BB8DF488BF747CF3C5DDEF6"/>
-  </w:style>
-  <w:style w:type="paragraph" w:customStyle="1" w:styleId="2CDE74F6BABD4D419EAB1C8C3B480AF1">
-    <w:name w:val="2CDE74F6BABD4D419EAB1C8C3B480AF1"/>
-  </w:style>
-  <w:style w:type="paragraph" w:customStyle="1" w:styleId="B43B6ED8B89D1448800D26EA7EABFE85">
-    <w:name w:val="B43B6ED8B89D1448800D26EA7EABFE85"/>
-  </w:style>
-  <w:style w:type="paragraph" w:customStyle="1" w:styleId="7FD23F100302A649AA96DF55EE987007">
-    <w:name w:val="7FD23F100302A649AA96DF55EE987007"/>
-  </w:style>
-  <w:style w:type="paragraph" w:customStyle="1" w:styleId="AA1BABC703CB484DB36D68DAFF89CF11">
-    <w:name w:val="AA1BABC703CB484DB36D68DAFF89CF11"/>
-  </w:style>
-</w:styles>
-</file>
-
-<file path=word/glossary/webSettings.xml><?xml version="1.0" encoding="utf-8"?>
-<w:webSettings xmlns:mc="http://schemas.openxmlformats.org/markup-compatibility/2006" xmlns:r="http://schemas.openxmlformats.org/officeDocument/2006/relationships" xmlns:w="http://schemas.openxmlformats.org/wordprocessingml/2006/main" xmlns:w14="http://schemas.microsoft.com/office/word/2010/wordml" xmlns:w15="http://schemas.microsoft.com/office/word/2012/wordml" xmlns:w16cid="http://schemas.microsoft.com/office/word/2016/wordml/cid" xmlns:w16se="http://schemas.microsoft.com/office/word/2015/wordml/symex" mc:Ignorable="w14 w15 w16se w16cid">
-  <w:optimizeForBrowser/>
-  <w:allowPNG/>
-</w:webSettings>
 </file>
 
 <file path=word/theme/theme1.xml><?xml version="1.0" encoding="utf-8"?>
@@ -3630,56 +2896,6 @@
 </file>
 
 <file path=customXml/item1.xml><?xml version="1.0" encoding="utf-8"?>
-<?mso-contentType ?>
-<spe:Receivers xmlns:spe="http://schemas.microsoft.com/sharepoint/events">
-  <Receiver>
-    <Name>Document ID Generator</Name>
-    <Synchronization>Synchronous</Synchronization>
-    <Type>10001</Type>
-    <SequenceNumber>1000</SequenceNumber>
-    <Url/>
-    <Assembly>Microsoft.Office.DocumentManagement, Version=15.0.0.0, Culture=neutral, PublicKeyToken=71e9bce111e9429c</Assembly>
-    <Class>Microsoft.Office.DocumentManagement.Internal.DocIdHandler</Class>
-    <Data/>
-    <Filter/>
-  </Receiver>
-  <Receiver>
-    <Name>Document ID Generator</Name>
-    <Synchronization>Synchronous</Synchronization>
-    <Type>10002</Type>
-    <SequenceNumber>1001</SequenceNumber>
-    <Url/>
-    <Assembly>Microsoft.Office.DocumentManagement, Version=15.0.0.0, Culture=neutral, PublicKeyToken=71e9bce111e9429c</Assembly>
-    <Class>Microsoft.Office.DocumentManagement.Internal.DocIdHandler</Class>
-    <Data/>
-    <Filter/>
-  </Receiver>
-  <Receiver>
-    <Name>Document ID Generator</Name>
-    <Synchronization>Synchronous</Synchronization>
-    <Type>10004</Type>
-    <SequenceNumber>1002</SequenceNumber>
-    <Url/>
-    <Assembly>Microsoft.Office.DocumentManagement, Version=15.0.0.0, Culture=neutral, PublicKeyToken=71e9bce111e9429c</Assembly>
-    <Class>Microsoft.Office.DocumentManagement.Internal.DocIdHandler</Class>
-    <Data/>
-    <Filter/>
-  </Receiver>
-  <Receiver>
-    <Name>Document ID Generator</Name>
-    <Synchronization>Synchronous</Synchronization>
-    <Type>10006</Type>
-    <SequenceNumber>1003</SequenceNumber>
-    <Url/>
-    <Assembly>Microsoft.Office.DocumentManagement, Version=15.0.0.0, Culture=neutral, PublicKeyToken=71e9bce111e9429c</Assembly>
-    <Class>Microsoft.Office.DocumentManagement.Internal.DocIdHandler</Class>
-    <Data/>
-    <Filter/>
-  </Receiver>
-</spe:Receivers>
-</file>
-
-<file path=customXml/item2.xml><?xml version="1.0" encoding="utf-8"?>
 <ct:contentTypeSchema xmlns:ct="http://schemas.microsoft.com/office/2006/metadata/contentType" xmlns:ma="http://schemas.microsoft.com/office/2006/metadata/properties/metaAttributes" ct:_="" ma:_="" ma:contentTypeName="Document" ma:contentTypeID="0x010100012E2E405031D74DB051ADDB3D34E572" ma:contentTypeVersion="5" ma:contentTypeDescription="Create a new document." ma:contentTypeScope="" ma:versionID="e0009f9404bcb9590f313d2c358460f1">
   <xsd:schema xmlns:xsd="http://www.w3.org/2001/XMLSchema" xmlns:xs="http://www.w3.org/2001/XMLSchema" xmlns:p="http://schemas.microsoft.com/office/2006/metadata/properties" xmlns:ns2="498267d4-2a5a-4c72-99d3-cf7236a95ce8" targetNamespace="http://schemas.microsoft.com/office/2006/metadata/properties" ma:root="true" ma:fieldsID="06e76fce95f74677884cb27b0c6533f2" ns2:_="">
     <xsd:import namespace="498267d4-2a5a-4c72-99d3-cf7236a95ce8"/>
@@ -3858,7 +3074,66 @@
 </ct:contentTypeSchema>
 </file>
 
+<file path=customXml/item2.xml><?xml version="1.0" encoding="utf-8"?>
+<?mso-contentType ?>
+<spe:Receivers xmlns:spe="http://schemas.microsoft.com/sharepoint/events">
+  <Receiver>
+    <Name>Document ID Generator</Name>
+    <Synchronization>Synchronous</Synchronization>
+    <Type>10001</Type>
+    <SequenceNumber>1000</SequenceNumber>
+    <Url/>
+    <Assembly>Microsoft.Office.DocumentManagement, Version=15.0.0.0, Culture=neutral, PublicKeyToken=71e9bce111e9429c</Assembly>
+    <Class>Microsoft.Office.DocumentManagement.Internal.DocIdHandler</Class>
+    <Data/>
+    <Filter/>
+  </Receiver>
+  <Receiver>
+    <Name>Document ID Generator</Name>
+    <Synchronization>Synchronous</Synchronization>
+    <Type>10002</Type>
+    <SequenceNumber>1001</SequenceNumber>
+    <Url/>
+    <Assembly>Microsoft.Office.DocumentManagement, Version=15.0.0.0, Culture=neutral, PublicKeyToken=71e9bce111e9429c</Assembly>
+    <Class>Microsoft.Office.DocumentManagement.Internal.DocIdHandler</Class>
+    <Data/>
+    <Filter/>
+  </Receiver>
+  <Receiver>
+    <Name>Document ID Generator</Name>
+    <Synchronization>Synchronous</Synchronization>
+    <Type>10004</Type>
+    <SequenceNumber>1002</SequenceNumber>
+    <Url/>
+    <Assembly>Microsoft.Office.DocumentManagement, Version=15.0.0.0, Culture=neutral, PublicKeyToken=71e9bce111e9429c</Assembly>
+    <Class>Microsoft.Office.DocumentManagement.Internal.DocIdHandler</Class>
+    <Data/>
+    <Filter/>
+  </Receiver>
+  <Receiver>
+    <Name>Document ID Generator</Name>
+    <Synchronization>Synchronous</Synchronization>
+    <Type>10006</Type>
+    <SequenceNumber>1003</SequenceNumber>
+    <Url/>
+    <Assembly>Microsoft.Office.DocumentManagement, Version=15.0.0.0, Culture=neutral, PublicKeyToken=71e9bce111e9429c</Assembly>
+    <Class>Microsoft.Office.DocumentManagement.Internal.DocIdHandler</Class>
+    <Data/>
+    <Filter/>
+  </Receiver>
+</spe:Receivers>
+</file>
+
 <file path=customXml/item3.xml><?xml version="1.0" encoding="utf-8"?>
+<?mso-contentType ?>
+<FormTemplates xmlns="http://schemas.microsoft.com/sharepoint/v3/contenttype/forms">
+  <Display>DocumentLibraryForm</Display>
+  <Edit>DocumentLibraryForm</Edit>
+  <New>DocumentLibraryForm</New>
+</FormTemplates>
+</file>
+
+<file path=customXml/item4.xml><?xml version="1.0" encoding="utf-8"?>
 <p:properties xmlns:p="http://schemas.microsoft.com/office/2006/metadata/properties" xmlns:xsi="http://www.w3.org/2001/XMLSchema-instance" xmlns:pc="http://schemas.microsoft.com/office/infopath/2007/PartnerControls">
   <documentManagement>
     <_dlc_DocId xmlns="498267d4-2a5a-4c72-99d3-cf7236a95ce8">CTQFD2CFPMXN-979-676</_dlc_DocId>
@@ -3879,28 +3154,11 @@
 </p:properties>
 </file>
 
-<file path=customXml/item4.xml><?xml version="1.0" encoding="utf-8"?>
-<?mso-contentType ?>
-<FormTemplates xmlns="http://schemas.microsoft.com/sharepoint/v3/contenttype/forms">
-  <Display>DocumentLibraryForm</Display>
-  <Edit>DocumentLibraryForm</Edit>
-  <New>DocumentLibraryForm</New>
-</FormTemplates>
-</file>
-
 <file path=customXml/item5.xml><?xml version="1.0" encoding="utf-8"?>
 <b:Sources xmlns:b="http://schemas.openxmlformats.org/officeDocument/2006/bibliography" xmlns="http://schemas.openxmlformats.org/officeDocument/2006/bibliography" SelectedStyle="\apasixtheditionofficeonline.xsl" StyleName="APA" Version="6"/>
 </file>
 
 <file path=customXml/itemProps1.xml><?xml version="1.0" encoding="utf-8"?>
-<ds:datastoreItem xmlns:ds="http://schemas.openxmlformats.org/officeDocument/2006/customXml" ds:itemID="{D7FA49B8-B6EE-4B3F-B22F-E9F8C6A00940}">
-  <ds:schemaRefs>
-    <ds:schemaRef ds:uri="http://schemas.microsoft.com/sharepoint/events"/>
-  </ds:schemaRefs>
-</ds:datastoreItem>
-</file>
-
-<file path=customXml/itemProps2.xml><?xml version="1.0" encoding="utf-8"?>
 <ds:datastoreItem xmlns:ds="http://schemas.openxmlformats.org/officeDocument/2006/customXml" ds:itemID="{400DB6FE-DF17-4741-ACCE-BDED9F9E13D9}">
   <ds:schemaRefs>
     <ds:schemaRef ds:uri="http://schemas.microsoft.com/office/2006/metadata/contentType"/>
@@ -3918,7 +3176,23 @@
 </ds:datastoreItem>
 </file>
 
+<file path=customXml/itemProps2.xml><?xml version="1.0" encoding="utf-8"?>
+<ds:datastoreItem xmlns:ds="http://schemas.openxmlformats.org/officeDocument/2006/customXml" ds:itemID="{D7FA49B8-B6EE-4B3F-B22F-E9F8C6A00940}">
+  <ds:schemaRefs>
+    <ds:schemaRef ds:uri="http://schemas.microsoft.com/sharepoint/events"/>
+  </ds:schemaRefs>
+</ds:datastoreItem>
+</file>
+
 <file path=customXml/itemProps3.xml><?xml version="1.0" encoding="utf-8"?>
+<ds:datastoreItem xmlns:ds="http://schemas.openxmlformats.org/officeDocument/2006/customXml" ds:itemID="{B79E6113-9D61-48C6-AB23-FE0124366565}">
+  <ds:schemaRefs>
+    <ds:schemaRef ds:uri="http://schemas.microsoft.com/sharepoint/v3/contenttype/forms"/>
+  </ds:schemaRefs>
+</ds:datastoreItem>
+</file>
+
+<file path=customXml/itemProps4.xml><?xml version="1.0" encoding="utf-8"?>
 <ds:datastoreItem xmlns:ds="http://schemas.openxmlformats.org/officeDocument/2006/customXml" ds:itemID="{4A3CED26-0910-4819-874B-D8E2CCD421FE}">
   <ds:schemaRefs>
     <ds:schemaRef ds:uri="http://schemas.microsoft.com/office/2006/metadata/properties"/>
@@ -3928,16 +3202,8 @@
 </ds:datastoreItem>
 </file>
 
-<file path=customXml/itemProps4.xml><?xml version="1.0" encoding="utf-8"?>
-<ds:datastoreItem xmlns:ds="http://schemas.openxmlformats.org/officeDocument/2006/customXml" ds:itemID="{B79E6113-9D61-48C6-AB23-FE0124366565}">
-  <ds:schemaRefs>
-    <ds:schemaRef ds:uri="http://schemas.microsoft.com/sharepoint/v3/contenttype/forms"/>
-  </ds:schemaRefs>
-</ds:datastoreItem>
-</file>
-
 <file path=customXml/itemProps5.xml><?xml version="1.0" encoding="utf-8"?>
-<ds:datastoreItem xmlns:ds="http://schemas.openxmlformats.org/officeDocument/2006/customXml" ds:itemID="{AC2F409E-50EE-DD48-BB3C-DCCE68D6A1BF}">
+<ds:datastoreItem xmlns:ds="http://schemas.openxmlformats.org/officeDocument/2006/customXml" ds:itemID="{102C8387-E635-2146-A4D6-F4C2271F8BD1}">
   <ds:schemaRefs>
     <ds:schemaRef ds:uri="http://schemas.openxmlformats.org/officeDocument/2006/bibliography"/>
   </ds:schemaRefs>

</xml_diff>